<commit_message>
Lab 1 update docs
</commit_message>
<xml_diff>
--- a/01_Tasks/01_Tasks/Docs/initial/RequirementsTasks_v1.0.docx
+++ b/01_Tasks/01_Tasks/Docs/initial/RequirementsTasks_v1.0.docx
@@ -71,17 +71,159 @@
           <w:rFonts w:cstheme="minorHAnsi"/>
         </w:rPr>
       </w:pPr>
-      <w:r>
-        <w:rPr>
-          <w:rFonts w:cstheme="minorHAnsi"/>
-        </w:rPr>
-        <w:t xml:space="preserve">Aplicatia gestioneaza task-urile unei persoane active. Informatiile sunt preluate dintr-un fisier binar sau text. </w:t>
-      </w:r>
-      <w:r>
-        <w:rPr>
-          <w:rFonts w:cstheme="minorHAnsi"/>
-        </w:rPr>
-        <w:t>Functionalitatile aplicatiei sunt</w:t>
+      <w:proofErr w:type="spellStart"/>
+      <w:r>
+        <w:rPr>
+          <w:rFonts w:cstheme="minorHAnsi"/>
+        </w:rPr>
+        <w:t>Aplicatia</w:t>
+      </w:r>
+      <w:proofErr w:type="spellEnd"/>
+      <w:r>
+        <w:rPr>
+          <w:rFonts w:cstheme="minorHAnsi"/>
+        </w:rPr>
+        <w:t xml:space="preserve"> </w:t>
+      </w:r>
+      <w:proofErr w:type="spellStart"/>
+      <w:r>
+        <w:rPr>
+          <w:rFonts w:cstheme="minorHAnsi"/>
+        </w:rPr>
+        <w:t>gestioneaza</w:t>
+      </w:r>
+      <w:proofErr w:type="spellEnd"/>
+      <w:r>
+        <w:rPr>
+          <w:rFonts w:cstheme="minorHAnsi"/>
+        </w:rPr>
+        <w:t xml:space="preserve"> task-urile </w:t>
+      </w:r>
+      <w:proofErr w:type="spellStart"/>
+      <w:r>
+        <w:rPr>
+          <w:rFonts w:cstheme="minorHAnsi"/>
+        </w:rPr>
+        <w:t>unei</w:t>
+      </w:r>
+      <w:proofErr w:type="spellEnd"/>
+      <w:r>
+        <w:rPr>
+          <w:rFonts w:cstheme="minorHAnsi"/>
+        </w:rPr>
+        <w:t xml:space="preserve"> </w:t>
+      </w:r>
+      <w:proofErr w:type="spellStart"/>
+      <w:r>
+        <w:rPr>
+          <w:rFonts w:cstheme="minorHAnsi"/>
+        </w:rPr>
+        <w:t>persoane</w:t>
+      </w:r>
+      <w:proofErr w:type="spellEnd"/>
+      <w:r>
+        <w:rPr>
+          <w:rFonts w:cstheme="minorHAnsi"/>
+        </w:rPr>
+        <w:t xml:space="preserve"> active. </w:t>
+      </w:r>
+      <w:proofErr w:type="spellStart"/>
+      <w:r>
+        <w:rPr>
+          <w:rFonts w:cstheme="minorHAnsi"/>
+        </w:rPr>
+        <w:t>Informatiile</w:t>
+      </w:r>
+      <w:proofErr w:type="spellEnd"/>
+      <w:r>
+        <w:rPr>
+          <w:rFonts w:cstheme="minorHAnsi"/>
+        </w:rPr>
+        <w:t xml:space="preserve"> sunt </w:t>
+      </w:r>
+      <w:proofErr w:type="spellStart"/>
+      <w:r>
+        <w:rPr>
+          <w:rFonts w:cstheme="minorHAnsi"/>
+        </w:rPr>
+        <w:t>preluate</w:t>
+      </w:r>
+      <w:proofErr w:type="spellEnd"/>
+      <w:r>
+        <w:rPr>
+          <w:rFonts w:cstheme="minorHAnsi"/>
+        </w:rPr>
+        <w:t xml:space="preserve"> </w:t>
+      </w:r>
+      <w:proofErr w:type="spellStart"/>
+      <w:r>
+        <w:rPr>
+          <w:rFonts w:cstheme="minorHAnsi"/>
+        </w:rPr>
+        <w:t>dintr</w:t>
+      </w:r>
+      <w:proofErr w:type="spellEnd"/>
+      <w:r>
+        <w:rPr>
+          <w:rFonts w:cstheme="minorHAnsi"/>
+        </w:rPr>
+        <w:t xml:space="preserve">-un fisier </w:t>
+      </w:r>
+      <w:proofErr w:type="spellStart"/>
+      <w:r>
+        <w:rPr>
+          <w:rFonts w:cstheme="minorHAnsi"/>
+        </w:rPr>
+        <w:t>binar</w:t>
+      </w:r>
+      <w:proofErr w:type="spellEnd"/>
+      <w:r>
+        <w:rPr>
+          <w:rFonts w:cstheme="minorHAnsi"/>
+        </w:rPr>
+        <w:t xml:space="preserve"> </w:t>
+      </w:r>
+      <w:proofErr w:type="spellStart"/>
+      <w:r>
+        <w:rPr>
+          <w:rFonts w:cstheme="minorHAnsi"/>
+        </w:rPr>
+        <w:t>sau</w:t>
+      </w:r>
+      <w:proofErr w:type="spellEnd"/>
+      <w:r>
+        <w:rPr>
+          <w:rFonts w:cstheme="minorHAnsi"/>
+        </w:rPr>
+        <w:t xml:space="preserve"> text. </w:t>
+      </w:r>
+      <w:proofErr w:type="spellStart"/>
+      <w:r>
+        <w:rPr>
+          <w:rFonts w:cstheme="minorHAnsi"/>
+        </w:rPr>
+        <w:t>Functionalitatile</w:t>
+      </w:r>
+      <w:proofErr w:type="spellEnd"/>
+      <w:r>
+        <w:rPr>
+          <w:rFonts w:cstheme="minorHAnsi"/>
+        </w:rPr>
+        <w:t xml:space="preserve"> </w:t>
+      </w:r>
+      <w:proofErr w:type="spellStart"/>
+      <w:r>
+        <w:rPr>
+          <w:rFonts w:cstheme="minorHAnsi"/>
+        </w:rPr>
+        <w:t>aplicatiei</w:t>
+      </w:r>
+      <w:proofErr w:type="spellEnd"/>
+      <w:r>
+        <w:rPr>
+          <w:rFonts w:cstheme="minorHAnsi"/>
+        </w:rPr>
+        <w:t xml:space="preserve"> sunt</w:t>
       </w:r>
       <w:r>
         <w:rPr>
@@ -119,6 +261,7 @@
         </w:rPr>
         <w:t xml:space="preserve"> </w:t>
       </w:r>
+      <w:proofErr w:type="spellStart"/>
       <w:r>
         <w:rPr>
           <w:rFonts w:cstheme="minorHAnsi"/>
@@ -131,12 +274,14 @@
         </w:rPr>
         <w:t>daugarea</w:t>
       </w:r>
+      <w:proofErr w:type="spellEnd"/>
       <w:r>
         <w:rPr>
           <w:rFonts w:cstheme="minorHAnsi"/>
         </w:rPr>
         <w:t xml:space="preserve"> </w:t>
       </w:r>
+      <w:proofErr w:type="spellStart"/>
       <w:r>
         <w:rPr>
           <w:rFonts w:cstheme="minorHAnsi"/>
@@ -149,6 +294,7 @@
         </w:rPr>
         <w:t>ui</w:t>
       </w:r>
+      <w:proofErr w:type="spellEnd"/>
       <w:r>
         <w:rPr>
           <w:rFonts w:cstheme="minorHAnsi"/>
@@ -167,48 +313,124 @@
         </w:rPr>
         <w:t xml:space="preserve"> nou cu </w:t>
       </w:r>
+      <w:proofErr w:type="spellStart"/>
       <w:r>
         <w:rPr>
           <w:rFonts w:cstheme="minorHAnsi"/>
         </w:rPr>
         <w:t>detaliile</w:t>
       </w:r>
+      <w:proofErr w:type="spellEnd"/>
       <w:r>
         <w:rPr>
           <w:rFonts w:cstheme="minorHAnsi"/>
         </w:rPr>
         <w:t xml:space="preserve">: </w:t>
       </w:r>
-      <w:r>
-        <w:rPr>
-          <w:rFonts w:cstheme="minorHAnsi"/>
-        </w:rPr>
-        <w:t xml:space="preserve">descrierea, data </w:t>
-      </w:r>
-      <w:r>
-        <w:rPr>
-          <w:rFonts w:cstheme="minorHAnsi"/>
-        </w:rPr>
-        <w:t xml:space="preserve">si ora </w:t>
-      </w:r>
-      <w:r>
-        <w:rPr>
-          <w:rFonts w:cstheme="minorHAnsi"/>
-        </w:rPr>
-        <w:t xml:space="preserve">de inceput, data </w:t>
-      </w:r>
-      <w:r>
-        <w:rPr>
-          <w:rFonts w:cstheme="minorHAnsi"/>
-        </w:rPr>
-        <w:t xml:space="preserve">si ora </w:t>
-      </w:r>
-      <w:r>
-        <w:rPr>
-          <w:rFonts w:cstheme="minorHAnsi"/>
-        </w:rPr>
-        <w:t>de sfarsit</w:t>
-      </w:r>
+      <w:proofErr w:type="spellStart"/>
+      <w:r>
+        <w:rPr>
+          <w:rFonts w:cstheme="minorHAnsi"/>
+        </w:rPr>
+        <w:t>descrierea</w:t>
+      </w:r>
+      <w:proofErr w:type="spellEnd"/>
+      <w:r>
+        <w:rPr>
+          <w:rFonts w:cstheme="minorHAnsi"/>
+        </w:rPr>
+        <w:t xml:space="preserve">, data </w:t>
+      </w:r>
+      <w:proofErr w:type="spellStart"/>
+      <w:r>
+        <w:rPr>
+          <w:rFonts w:cstheme="minorHAnsi"/>
+        </w:rPr>
+        <w:t>si</w:t>
+      </w:r>
+      <w:proofErr w:type="spellEnd"/>
+      <w:r>
+        <w:rPr>
+          <w:rFonts w:cstheme="minorHAnsi"/>
+        </w:rPr>
+        <w:t xml:space="preserve"> </w:t>
+      </w:r>
+      <w:proofErr w:type="spellStart"/>
+      <w:r>
+        <w:rPr>
+          <w:rFonts w:cstheme="minorHAnsi"/>
+        </w:rPr>
+        <w:t>ora</w:t>
+      </w:r>
+      <w:proofErr w:type="spellEnd"/>
+      <w:r>
+        <w:rPr>
+          <w:rFonts w:cstheme="minorHAnsi"/>
+        </w:rPr>
+        <w:t xml:space="preserve"> </w:t>
+      </w:r>
+      <w:r>
+        <w:rPr>
+          <w:rFonts w:cstheme="minorHAnsi"/>
+        </w:rPr>
+        <w:t xml:space="preserve">de </w:t>
+      </w:r>
+      <w:proofErr w:type="spellStart"/>
+      <w:r>
+        <w:rPr>
+          <w:rFonts w:cstheme="minorHAnsi"/>
+        </w:rPr>
+        <w:t>inceput</w:t>
+      </w:r>
+      <w:proofErr w:type="spellEnd"/>
+      <w:r>
+        <w:rPr>
+          <w:rFonts w:cstheme="minorHAnsi"/>
+        </w:rPr>
+        <w:t xml:space="preserve">, data </w:t>
+      </w:r>
+      <w:proofErr w:type="spellStart"/>
+      <w:r>
+        <w:rPr>
+          <w:rFonts w:cstheme="minorHAnsi"/>
+        </w:rPr>
+        <w:t>si</w:t>
+      </w:r>
+      <w:proofErr w:type="spellEnd"/>
+      <w:r>
+        <w:rPr>
+          <w:rFonts w:cstheme="minorHAnsi"/>
+        </w:rPr>
+        <w:t xml:space="preserve"> </w:t>
+      </w:r>
+      <w:proofErr w:type="spellStart"/>
+      <w:r>
+        <w:rPr>
+          <w:rFonts w:cstheme="minorHAnsi"/>
+        </w:rPr>
+        <w:t>ora</w:t>
+      </w:r>
+      <w:proofErr w:type="spellEnd"/>
+      <w:r>
+        <w:rPr>
+          <w:rFonts w:cstheme="minorHAnsi"/>
+        </w:rPr>
+        <w:t xml:space="preserve"> </w:t>
+      </w:r>
+      <w:r>
+        <w:rPr>
+          <w:rFonts w:cstheme="minorHAnsi"/>
+        </w:rPr>
+        <w:t xml:space="preserve">de </w:t>
+      </w:r>
+      <w:proofErr w:type="spellStart"/>
+      <w:r>
+        <w:rPr>
+          <w:rFonts w:cstheme="minorHAnsi"/>
+        </w:rPr>
+        <w:t>sfarsit</w:t>
+      </w:r>
+      <w:proofErr w:type="spellEnd"/>
       <w:r>
         <w:rPr>
           <w:rFonts w:cstheme="minorHAnsi"/>
@@ -219,14 +441,44 @@
         <w:rPr>
           <w:rFonts w:cstheme="minorHAnsi"/>
         </w:rPr>
-        <w:t>task-ul este</w:t>
-      </w:r>
-      <w:r>
-        <w:rPr>
-          <w:rFonts w:cstheme="minorHAnsi"/>
-        </w:rPr>
-        <w:t xml:space="preserve"> repetitiv</w:t>
-      </w:r>
+        <w:t>task-</w:t>
+      </w:r>
+      <w:proofErr w:type="spellStart"/>
+      <w:r>
+        <w:rPr>
+          <w:rFonts w:cstheme="minorHAnsi"/>
+        </w:rPr>
+        <w:t>ul</w:t>
+      </w:r>
+      <w:proofErr w:type="spellEnd"/>
+      <w:r>
+        <w:rPr>
+          <w:rFonts w:cstheme="minorHAnsi"/>
+        </w:rPr>
+        <w:t xml:space="preserve"> </w:t>
+      </w:r>
+      <w:proofErr w:type="spellStart"/>
+      <w:r>
+        <w:rPr>
+          <w:rFonts w:cstheme="minorHAnsi"/>
+        </w:rPr>
+        <w:t>este</w:t>
+      </w:r>
+      <w:proofErr w:type="spellEnd"/>
+      <w:r>
+        <w:rPr>
+          <w:rFonts w:cstheme="minorHAnsi"/>
+        </w:rPr>
+        <w:t xml:space="preserve"> </w:t>
+      </w:r>
+      <w:proofErr w:type="spellStart"/>
+      <w:r>
+        <w:rPr>
+          <w:rFonts w:cstheme="minorHAnsi"/>
+        </w:rPr>
+        <w:t>repetitiv</w:t>
+      </w:r>
+      <w:proofErr w:type="spellEnd"/>
       <w:r>
         <w:rPr>
           <w:rFonts w:cstheme="minorHAnsi"/>
@@ -239,11 +491,19 @@
         </w:rPr>
         <w:t xml:space="preserve"> </w:t>
       </w:r>
-      <w:r>
-        <w:rPr>
-          <w:rFonts w:cstheme="minorHAnsi"/>
-        </w:rPr>
-        <w:t xml:space="preserve">atunci se </w:t>
+      <w:proofErr w:type="spellStart"/>
+      <w:r>
+        <w:rPr>
+          <w:rFonts w:cstheme="minorHAnsi"/>
+        </w:rPr>
+        <w:t>atunci</w:t>
+      </w:r>
+      <w:proofErr w:type="spellEnd"/>
+      <w:r>
+        <w:rPr>
+          <w:rFonts w:cstheme="minorHAnsi"/>
+        </w:rPr>
+        <w:t xml:space="preserve"> se </w:t>
       </w:r>
       <w:r>
         <w:rPr>
@@ -255,43 +515,159 @@
         <w:rPr>
           <w:rFonts w:cstheme="minorHAnsi"/>
         </w:rPr>
-        <w:t xml:space="preserve"> intervalul </w:t>
-      </w:r>
-      <w:r>
-        <w:rPr>
-          <w:rFonts w:cstheme="minorHAnsi"/>
-        </w:rPr>
-        <w:t xml:space="preserve">de timp la care se va repeta, </w:t>
-      </w:r>
-      <w:r>
-        <w:rPr>
-          <w:rFonts w:cstheme="minorHAnsi"/>
-        </w:rPr>
-        <w:t xml:space="preserve">dat </w:t>
-      </w:r>
-      <w:r>
-        <w:rPr>
-          <w:rFonts w:cstheme="minorHAnsi"/>
-        </w:rPr>
-        <w:t xml:space="preserve">ca numar de ore si minute. Task-ul </w:t>
-      </w:r>
-      <w:r>
-        <w:rPr>
-          <w:rFonts w:cstheme="minorHAnsi"/>
-        </w:rPr>
-        <w:t xml:space="preserve">poate fi </w:t>
-      </w:r>
+        <w:t xml:space="preserve"> </w:t>
+      </w:r>
+      <w:proofErr w:type="spellStart"/>
+      <w:r>
+        <w:rPr>
+          <w:rFonts w:cstheme="minorHAnsi"/>
+        </w:rPr>
+        <w:t>intervalul</w:t>
+      </w:r>
+      <w:proofErr w:type="spellEnd"/>
+      <w:r>
+        <w:rPr>
+          <w:rFonts w:cstheme="minorHAnsi"/>
+        </w:rPr>
+        <w:t xml:space="preserve"> </w:t>
+      </w:r>
+      <w:r>
+        <w:rPr>
+          <w:rFonts w:cstheme="minorHAnsi"/>
+        </w:rPr>
+        <w:t xml:space="preserve">de </w:t>
+      </w:r>
+      <w:proofErr w:type="spellStart"/>
+      <w:r>
+        <w:rPr>
+          <w:rFonts w:cstheme="minorHAnsi"/>
+        </w:rPr>
+        <w:t>timp</w:t>
+      </w:r>
+      <w:proofErr w:type="spellEnd"/>
+      <w:r>
+        <w:rPr>
+          <w:rFonts w:cstheme="minorHAnsi"/>
+        </w:rPr>
+        <w:t xml:space="preserve"> la care se </w:t>
+      </w:r>
+      <w:proofErr w:type="spellStart"/>
+      <w:r>
+        <w:rPr>
+          <w:rFonts w:cstheme="minorHAnsi"/>
+        </w:rPr>
+        <w:t>va</w:t>
+      </w:r>
+      <w:proofErr w:type="spellEnd"/>
+      <w:r>
+        <w:rPr>
+          <w:rFonts w:cstheme="minorHAnsi"/>
+        </w:rPr>
+        <w:t xml:space="preserve"> </w:t>
+      </w:r>
+      <w:proofErr w:type="spellStart"/>
+      <w:r>
+        <w:rPr>
+          <w:rFonts w:cstheme="minorHAnsi"/>
+        </w:rPr>
+        <w:t>repeta</w:t>
+      </w:r>
+      <w:proofErr w:type="spellEnd"/>
+      <w:r>
+        <w:rPr>
+          <w:rFonts w:cstheme="minorHAnsi"/>
+        </w:rPr>
+        <w:t xml:space="preserve">, </w:t>
+      </w:r>
+      <w:proofErr w:type="spellStart"/>
+      <w:r>
+        <w:rPr>
+          <w:rFonts w:cstheme="minorHAnsi"/>
+        </w:rPr>
+        <w:t>dat</w:t>
+      </w:r>
+      <w:proofErr w:type="spellEnd"/>
+      <w:r>
+        <w:rPr>
+          <w:rFonts w:cstheme="minorHAnsi"/>
+        </w:rPr>
+        <w:t xml:space="preserve"> </w:t>
+      </w:r>
+      <w:r>
+        <w:rPr>
+          <w:rFonts w:cstheme="minorHAnsi"/>
+        </w:rPr>
+        <w:t xml:space="preserve">ca numar de ore </w:t>
+      </w:r>
+      <w:proofErr w:type="spellStart"/>
+      <w:r>
+        <w:rPr>
+          <w:rFonts w:cstheme="minorHAnsi"/>
+        </w:rPr>
+        <w:t>si</w:t>
+      </w:r>
+      <w:proofErr w:type="spellEnd"/>
+      <w:r>
+        <w:rPr>
+          <w:rFonts w:cstheme="minorHAnsi"/>
+        </w:rPr>
+        <w:t xml:space="preserve"> minute. Task-</w:t>
+      </w:r>
+      <w:proofErr w:type="spellStart"/>
+      <w:r>
+        <w:rPr>
+          <w:rFonts w:cstheme="minorHAnsi"/>
+        </w:rPr>
+        <w:t>ul</w:t>
+      </w:r>
+      <w:proofErr w:type="spellEnd"/>
+      <w:r>
+        <w:rPr>
+          <w:rFonts w:cstheme="minorHAnsi"/>
+        </w:rPr>
+        <w:t xml:space="preserve"> </w:t>
+      </w:r>
+      <w:proofErr w:type="spellStart"/>
+      <w:r>
+        <w:rPr>
+          <w:rFonts w:cstheme="minorHAnsi"/>
+        </w:rPr>
+        <w:t>poate</w:t>
+      </w:r>
+      <w:proofErr w:type="spellEnd"/>
+      <w:r>
+        <w:rPr>
+          <w:rFonts w:cstheme="minorHAnsi"/>
+        </w:rPr>
+        <w:t xml:space="preserve"> fi </w:t>
+      </w:r>
+      <w:proofErr w:type="spellStart"/>
       <w:r>
         <w:rPr>
           <w:rFonts w:cstheme="minorHAnsi"/>
         </w:rPr>
         <w:t>activ</w:t>
       </w:r>
-      <w:r>
-        <w:rPr>
-          <w:rFonts w:cstheme="minorHAnsi"/>
-        </w:rPr>
-        <w:t xml:space="preserve"> sau nu</w:t>
+      <w:proofErr w:type="spellEnd"/>
+      <w:r>
+        <w:rPr>
+          <w:rFonts w:cstheme="minorHAnsi"/>
+        </w:rPr>
+        <w:t xml:space="preserve"> </w:t>
+      </w:r>
+      <w:proofErr w:type="spellStart"/>
+      <w:r>
+        <w:rPr>
+          <w:rFonts w:cstheme="minorHAnsi"/>
+        </w:rPr>
+        <w:t>sau</w:t>
+      </w:r>
+      <w:proofErr w:type="spellEnd"/>
+      <w:r>
+        <w:rPr>
+          <w:rFonts w:cstheme="minorHAnsi"/>
+        </w:rPr>
+        <w:t xml:space="preserve"> nu</w:t>
       </w:r>
       <w:r>
         <w:rPr>
@@ -347,48 +723,298 @@
         </w:rPr>
         <w:t xml:space="preserve"> </w:t>
       </w:r>
-      <w:r>
-        <w:rPr>
-          <w:rFonts w:cstheme="minorHAnsi"/>
-        </w:rPr>
-        <w:t xml:space="preserve">Afisarea </w:t>
-      </w:r>
-      <w:r>
-        <w:rPr>
-          <w:rFonts w:cstheme="minorHAnsi"/>
-        </w:rPr>
-        <w:t>task-rilor</w:t>
-      </w:r>
-      <w:r>
-        <w:rPr>
-          <w:rFonts w:cstheme="minorHAnsi"/>
-        </w:rPr>
-        <w:t xml:space="preserve"> planificate intr-o anumita perioada</w:t>
-      </w:r>
-      <w:r>
-        <w:rPr>
-          <w:rFonts w:cstheme="minorHAnsi"/>
-        </w:rPr>
-        <w:t xml:space="preserve"> de timp,</w:t>
-      </w:r>
-      <w:r>
-        <w:rPr>
-          <w:rFonts w:cstheme="minorHAnsi"/>
-        </w:rPr>
-        <w:t xml:space="preserve"> precizata ca data si ora de inceput si data si ora de </w:t>
-      </w:r>
+      <w:proofErr w:type="spellStart"/>
+      <w:r>
+        <w:rPr>
+          <w:rFonts w:cstheme="minorHAnsi"/>
+        </w:rPr>
+        <w:t>Afisarea</w:t>
+      </w:r>
+      <w:proofErr w:type="spellEnd"/>
+      <w:r>
+        <w:rPr>
+          <w:rFonts w:cstheme="minorHAnsi"/>
+        </w:rPr>
+        <w:t xml:space="preserve"> </w:t>
+      </w:r>
+      <w:r>
+        <w:rPr>
+          <w:rFonts w:cstheme="minorHAnsi"/>
+        </w:rPr>
+        <w:t>task-</w:t>
+      </w:r>
+      <w:proofErr w:type="spellStart"/>
+      <w:r>
+        <w:rPr>
+          <w:rFonts w:cstheme="minorHAnsi"/>
+        </w:rPr>
+        <w:t>rilor</w:t>
+      </w:r>
+      <w:proofErr w:type="spellEnd"/>
+      <w:r>
+        <w:rPr>
+          <w:rFonts w:cstheme="minorHAnsi"/>
+        </w:rPr>
+        <w:t xml:space="preserve"> </w:t>
+      </w:r>
+      <w:proofErr w:type="spellStart"/>
+      <w:r>
+        <w:rPr>
+          <w:rFonts w:cstheme="minorHAnsi"/>
+        </w:rPr>
+        <w:t>planificate</w:t>
+      </w:r>
+      <w:proofErr w:type="spellEnd"/>
+      <w:r>
+        <w:rPr>
+          <w:rFonts w:cstheme="minorHAnsi"/>
+        </w:rPr>
+        <w:t xml:space="preserve"> </w:t>
+      </w:r>
+      <w:proofErr w:type="spellStart"/>
+      <w:r>
+        <w:rPr>
+          <w:rFonts w:cstheme="minorHAnsi"/>
+        </w:rPr>
+        <w:t>intr</w:t>
+      </w:r>
+      <w:proofErr w:type="spellEnd"/>
+      <w:r>
+        <w:rPr>
+          <w:rFonts w:cstheme="minorHAnsi"/>
+        </w:rPr>
+        <w:t xml:space="preserve">-o </w:t>
+      </w:r>
+      <w:proofErr w:type="spellStart"/>
+      <w:r>
+        <w:rPr>
+          <w:rFonts w:cstheme="minorHAnsi"/>
+        </w:rPr>
+        <w:t>anumita</w:t>
+      </w:r>
+      <w:proofErr w:type="spellEnd"/>
+      <w:r>
+        <w:rPr>
+          <w:rFonts w:cstheme="minorHAnsi"/>
+        </w:rPr>
+        <w:t xml:space="preserve"> </w:t>
+      </w:r>
+      <w:proofErr w:type="spellStart"/>
+      <w:r>
+        <w:rPr>
+          <w:rFonts w:cstheme="minorHAnsi"/>
+        </w:rPr>
+        <w:t>perioada</w:t>
+      </w:r>
+      <w:proofErr w:type="spellEnd"/>
+      <w:r>
+        <w:rPr>
+          <w:rFonts w:cstheme="minorHAnsi"/>
+        </w:rPr>
+        <w:t xml:space="preserve"> de </w:t>
+      </w:r>
+      <w:proofErr w:type="spellStart"/>
+      <w:r>
+        <w:rPr>
+          <w:rFonts w:cstheme="minorHAnsi"/>
+        </w:rPr>
+        <w:t>timp</w:t>
+      </w:r>
+      <w:proofErr w:type="spellEnd"/>
+      <w:r>
+        <w:rPr>
+          <w:rFonts w:cstheme="minorHAnsi"/>
+        </w:rPr>
+        <w:t>,</w:t>
+      </w:r>
+      <w:r>
+        <w:rPr>
+          <w:rFonts w:cstheme="minorHAnsi"/>
+        </w:rPr>
+        <w:t xml:space="preserve"> </w:t>
+      </w:r>
+      <w:proofErr w:type="spellStart"/>
+      <w:r>
+        <w:rPr>
+          <w:rFonts w:cstheme="minorHAnsi"/>
+        </w:rPr>
+        <w:t>precizata</w:t>
+      </w:r>
+      <w:proofErr w:type="spellEnd"/>
+      <w:r>
+        <w:rPr>
+          <w:rFonts w:cstheme="minorHAnsi"/>
+        </w:rPr>
+        <w:t xml:space="preserve"> ca data </w:t>
+      </w:r>
+      <w:proofErr w:type="spellStart"/>
+      <w:r>
+        <w:rPr>
+          <w:rFonts w:cstheme="minorHAnsi"/>
+        </w:rPr>
+        <w:t>si</w:t>
+      </w:r>
+      <w:proofErr w:type="spellEnd"/>
+      <w:r>
+        <w:rPr>
+          <w:rFonts w:cstheme="minorHAnsi"/>
+        </w:rPr>
+        <w:t xml:space="preserve"> </w:t>
+      </w:r>
+      <w:proofErr w:type="spellStart"/>
+      <w:r>
+        <w:rPr>
+          <w:rFonts w:cstheme="minorHAnsi"/>
+        </w:rPr>
+        <w:t>ora</w:t>
+      </w:r>
+      <w:proofErr w:type="spellEnd"/>
+      <w:r>
+        <w:rPr>
+          <w:rFonts w:cstheme="minorHAnsi"/>
+        </w:rPr>
+        <w:t xml:space="preserve"> de </w:t>
+      </w:r>
+      <w:proofErr w:type="spellStart"/>
+      <w:r>
+        <w:rPr>
+          <w:rFonts w:cstheme="minorHAnsi"/>
+        </w:rPr>
+        <w:t>inceput</w:t>
+      </w:r>
+      <w:proofErr w:type="spellEnd"/>
+      <w:r>
+        <w:rPr>
+          <w:rFonts w:cstheme="minorHAnsi"/>
+        </w:rPr>
+        <w:t xml:space="preserve"> </w:t>
+      </w:r>
+      <w:proofErr w:type="spellStart"/>
+      <w:r>
+        <w:rPr>
+          <w:rFonts w:cstheme="minorHAnsi"/>
+        </w:rPr>
+        <w:t>si</w:t>
+      </w:r>
+      <w:proofErr w:type="spellEnd"/>
+      <w:r>
+        <w:rPr>
+          <w:rFonts w:cstheme="minorHAnsi"/>
+        </w:rPr>
+        <w:t xml:space="preserve"> data </w:t>
+      </w:r>
+      <w:proofErr w:type="spellStart"/>
+      <w:r>
+        <w:rPr>
+          <w:rFonts w:cstheme="minorHAnsi"/>
+        </w:rPr>
+        <w:t>si</w:t>
+      </w:r>
+      <w:proofErr w:type="spellEnd"/>
+      <w:r>
+        <w:rPr>
+          <w:rFonts w:cstheme="minorHAnsi"/>
+        </w:rPr>
+        <w:t xml:space="preserve"> </w:t>
+      </w:r>
+      <w:proofErr w:type="spellStart"/>
+      <w:r>
+        <w:rPr>
+          <w:rFonts w:cstheme="minorHAnsi"/>
+        </w:rPr>
+        <w:t>ora</w:t>
+      </w:r>
+      <w:proofErr w:type="spellEnd"/>
+      <w:r>
+        <w:rPr>
+          <w:rFonts w:cstheme="minorHAnsi"/>
+        </w:rPr>
+        <w:t xml:space="preserve"> de </w:t>
+      </w:r>
+      <w:proofErr w:type="spellStart"/>
       <w:r>
         <w:rPr>
           <w:rFonts w:cstheme="minorHAnsi"/>
         </w:rPr>
         <w:t>sfarsit</w:t>
       </w:r>
-      <w:r>
-        <w:rPr>
-          <w:rFonts w:cstheme="minorHAnsi"/>
-        </w:rPr>
-        <w:t>.</w:t>
-      </w:r>
+      <w:proofErr w:type="spellEnd"/>
+      <w:r>
+        <w:rPr>
+          <w:rFonts w:cstheme="minorHAnsi"/>
+        </w:rPr>
+        <w:t xml:space="preserve">. </w:t>
+      </w:r>
+      <w:proofErr w:type="spellStart"/>
+      <w:r>
+        <w:rPr>
+          <w:rFonts w:cstheme="minorHAnsi"/>
+        </w:rPr>
+        <w:t>Acestea</w:t>
+      </w:r>
+      <w:proofErr w:type="spellEnd"/>
+      <w:r>
+        <w:rPr>
+          <w:rFonts w:cstheme="minorHAnsi"/>
+        </w:rPr>
+        <w:t xml:space="preserve"> s</w:t>
+      </w:r>
+      <w:r>
+        <w:rPr>
+          <w:rFonts w:cstheme="minorHAnsi"/>
+        </w:rPr>
+        <w:t xml:space="preserve">e </w:t>
+      </w:r>
+      <w:proofErr w:type="spellStart"/>
+      <w:r>
+        <w:rPr>
+          <w:rFonts w:cstheme="minorHAnsi"/>
+        </w:rPr>
+        <w:t>vor</w:t>
+      </w:r>
+      <w:proofErr w:type="spellEnd"/>
+      <w:r>
+        <w:rPr>
+          <w:rFonts w:cstheme="minorHAnsi"/>
+        </w:rPr>
+        <w:t xml:space="preserve"> </w:t>
+      </w:r>
+      <w:proofErr w:type="spellStart"/>
+      <w:r>
+        <w:rPr>
+          <w:rFonts w:cstheme="minorHAnsi"/>
+        </w:rPr>
+        <w:t>afisa</w:t>
+      </w:r>
+      <w:proofErr w:type="spellEnd"/>
+      <w:r>
+        <w:rPr>
+          <w:rFonts w:cstheme="minorHAnsi"/>
+        </w:rPr>
+        <w:t xml:space="preserve"> sub forma </w:t>
+      </w:r>
+      <w:proofErr w:type="spellStart"/>
+      <w:r>
+        <w:rPr>
+          <w:rFonts w:cstheme="minorHAnsi"/>
+        </w:rPr>
+        <w:t>unei</w:t>
+      </w:r>
+      <w:proofErr w:type="spellEnd"/>
+      <w:r>
+        <w:rPr>
+          <w:rFonts w:cstheme="minorHAnsi"/>
+        </w:rPr>
+        <w:t xml:space="preserve"> </w:t>
+      </w:r>
+      <w:proofErr w:type="spellStart"/>
+      <w:r>
+        <w:rPr>
+          <w:rFonts w:cstheme="minorHAnsi"/>
+        </w:rPr>
+        <w:t>liste</w:t>
+      </w:r>
+      <w:proofErr w:type="spellEnd"/>
     </w:p>
     <w:p>
       <w:pPr>
@@ -423,39 +1049,6 @@
           <w:rFonts w:cstheme="minorHAnsi"/>
         </w:rPr>
       </w:pPr>
-      <w:r>
-        <w:rPr>
-          <w:rFonts w:cstheme="minorHAnsi"/>
-          <w:b/>
-        </w:rPr>
-        <w:t>F0</w:t>
-      </w:r>
-      <w:r>
-        <w:rPr>
-          <w:rFonts w:cstheme="minorHAnsi"/>
-          <w:b/>
-        </w:rPr>
-        <w:t>3</w:t>
-      </w:r>
-      <w:r>
-        <w:rPr>
-          <w:rFonts w:cstheme="minorHAnsi"/>
-          <w:b/>
-        </w:rPr>
-        <w:t>.</w:t>
-      </w:r>
-      <w:r>
-        <w:rPr>
-          <w:rFonts w:cstheme="minorHAnsi"/>
-        </w:rPr>
-        <w:t xml:space="preserve"> </w:t>
-      </w:r>
-      <w:r>
-        <w:rPr>
-          <w:rFonts w:cstheme="minorHAnsi"/>
-        </w:rPr>
-        <w:t>Afisarea informatiilor referitoare la un anumit task.</w:t>
-      </w:r>
     </w:p>
     <w:p>
       <w:pPr>
@@ -471,9 +1064,91 @@
         <w:jc w:val="both"/>
         <w:rPr>
           <w:rFonts w:cstheme="minorHAnsi"/>
+        </w:rPr>
+      </w:pPr>
+      <w:r>
+        <w:rPr>
+          <w:rFonts w:cstheme="minorHAnsi"/>
           <w:b/>
         </w:rPr>
-      </w:pPr>
+        <w:t>F0</w:t>
+      </w:r>
+      <w:r>
+        <w:rPr>
+          <w:rFonts w:cstheme="minorHAnsi"/>
+          <w:b/>
+        </w:rPr>
+        <w:t>3</w:t>
+      </w:r>
+      <w:r>
+        <w:rPr>
+          <w:rFonts w:cstheme="minorHAnsi"/>
+          <w:b/>
+        </w:rPr>
+        <w:t>.</w:t>
+      </w:r>
+      <w:r>
+        <w:rPr>
+          <w:rFonts w:cstheme="minorHAnsi"/>
+        </w:rPr>
+        <w:t xml:space="preserve"> </w:t>
+      </w:r>
+      <w:proofErr w:type="spellStart"/>
+      <w:r>
+        <w:rPr>
+          <w:rFonts w:cstheme="minorHAnsi"/>
+        </w:rPr>
+        <w:t>Afisarea</w:t>
+      </w:r>
+      <w:proofErr w:type="spellEnd"/>
+      <w:r>
+        <w:rPr>
+          <w:rFonts w:cstheme="minorHAnsi"/>
+        </w:rPr>
+        <w:t xml:space="preserve"> </w:t>
+      </w:r>
+      <w:proofErr w:type="spellStart"/>
+      <w:r>
+        <w:rPr>
+          <w:rFonts w:cstheme="minorHAnsi"/>
+        </w:rPr>
+        <w:t>informatiilor</w:t>
+      </w:r>
+      <w:proofErr w:type="spellEnd"/>
+      <w:r>
+        <w:rPr>
+          <w:rFonts w:cstheme="minorHAnsi"/>
+        </w:rPr>
+        <w:t xml:space="preserve"> </w:t>
+      </w:r>
+      <w:proofErr w:type="spellStart"/>
+      <w:r>
+        <w:rPr>
+          <w:rFonts w:cstheme="minorHAnsi"/>
+        </w:rPr>
+        <w:t>referitoare</w:t>
+      </w:r>
+      <w:proofErr w:type="spellEnd"/>
+      <w:r>
+        <w:rPr>
+          <w:rFonts w:cstheme="minorHAnsi"/>
+        </w:rPr>
+        <w:t xml:space="preserve"> la un </w:t>
+      </w:r>
+      <w:proofErr w:type="spellStart"/>
+      <w:r>
+        <w:rPr>
+          <w:rFonts w:cstheme="minorHAnsi"/>
+        </w:rPr>
+        <w:t>anumit</w:t>
+      </w:r>
+      <w:proofErr w:type="spellEnd"/>
+      <w:r>
+        <w:rPr>
+          <w:rFonts w:cstheme="minorHAnsi"/>
+        </w:rPr>
+        <w:t xml:space="preserve"> task.</w:t>
+      </w:r>
     </w:p>
     <w:p>
       <w:pPr>
@@ -489,41 +1164,9 @@
         <w:jc w:val="both"/>
         <w:rPr>
           <w:rFonts w:cstheme="minorHAnsi"/>
-        </w:rPr>
-      </w:pPr>
-      <w:r>
-        <w:rPr>
-          <w:rFonts w:cstheme="minorHAnsi"/>
           <w:b/>
         </w:rPr>
-        <w:t>F0</w:t>
-      </w:r>
-      <w:r>
-        <w:rPr>
-          <w:rFonts w:cstheme="minorHAnsi"/>
-          <w:b/>
-        </w:rPr>
-        <w:t>4</w:t>
-      </w:r>
-      <w:r>
-        <w:rPr>
-          <w:rFonts w:cstheme="minorHAnsi"/>
-          <w:b/>
-        </w:rPr>
-        <w:t>.</w:t>
-      </w:r>
-      <w:r>
-        <w:rPr>
-          <w:rFonts w:cstheme="minorHAnsi"/>
-        </w:rPr>
-        <w:t xml:space="preserve"> </w:t>
-      </w:r>
-      <w:r>
-        <w:rPr>
-          <w:rFonts w:cstheme="minorHAnsi"/>
-        </w:rPr>
-        <w:t>Modificarea detaliilor unui task.</w:t>
-      </w:r>
+      </w:pPr>
     </w:p>
     <w:p>
       <w:pPr>
@@ -541,6 +1184,219 @@
           <w:rFonts w:cstheme="minorHAnsi"/>
         </w:rPr>
       </w:pPr>
+      <w:r>
+        <w:rPr>
+          <w:rFonts w:cstheme="minorHAnsi"/>
+          <w:b/>
+        </w:rPr>
+        <w:t>F0</w:t>
+      </w:r>
+      <w:r>
+        <w:rPr>
+          <w:rFonts w:cstheme="minorHAnsi"/>
+          <w:b/>
+        </w:rPr>
+        <w:t>4</w:t>
+      </w:r>
+      <w:r>
+        <w:rPr>
+          <w:rFonts w:cstheme="minorHAnsi"/>
+          <w:b/>
+        </w:rPr>
+        <w:t>.</w:t>
+      </w:r>
+      <w:r>
+        <w:rPr>
+          <w:rFonts w:cstheme="minorHAnsi"/>
+        </w:rPr>
+        <w:t xml:space="preserve"> </w:t>
+      </w:r>
+      <w:proofErr w:type="spellStart"/>
+      <w:r>
+        <w:rPr>
+          <w:rFonts w:cstheme="minorHAnsi"/>
+        </w:rPr>
+        <w:t>Modificarea</w:t>
+      </w:r>
+      <w:proofErr w:type="spellEnd"/>
+      <w:r>
+        <w:rPr>
+          <w:rFonts w:cstheme="minorHAnsi"/>
+        </w:rPr>
+        <w:t xml:space="preserve"> </w:t>
+      </w:r>
+      <w:proofErr w:type="spellStart"/>
+      <w:r>
+        <w:rPr>
+          <w:rFonts w:cstheme="minorHAnsi"/>
+        </w:rPr>
+        <w:t>detaliilor</w:t>
+      </w:r>
+      <w:proofErr w:type="spellEnd"/>
+      <w:r>
+        <w:rPr>
+          <w:rFonts w:cstheme="minorHAnsi"/>
+        </w:rPr>
+        <w:t xml:space="preserve"> </w:t>
+      </w:r>
+      <w:proofErr w:type="spellStart"/>
+      <w:r>
+        <w:rPr>
+          <w:rFonts w:cstheme="minorHAnsi"/>
+        </w:rPr>
+        <w:t>unui</w:t>
+      </w:r>
+      <w:proofErr w:type="spellEnd"/>
+      <w:r>
+        <w:rPr>
+          <w:rFonts w:cstheme="minorHAnsi"/>
+        </w:rPr>
+        <w:t xml:space="preserve"> task.</w:t>
+      </w:r>
+      <w:r>
+        <w:rPr>
+          <w:rFonts w:cstheme="minorHAnsi"/>
+        </w:rPr>
+        <w:t xml:space="preserve"> </w:t>
+      </w:r>
+      <w:r>
+        <w:rPr>
+          <w:rFonts w:cstheme="minorHAnsi"/>
+        </w:rPr>
+        <w:t xml:space="preserve">Se </w:t>
+      </w:r>
+      <w:proofErr w:type="spellStart"/>
+      <w:r>
+        <w:rPr>
+          <w:rFonts w:cstheme="minorHAnsi"/>
+        </w:rPr>
+        <w:t>va</w:t>
+      </w:r>
+      <w:proofErr w:type="spellEnd"/>
+      <w:r>
+        <w:rPr>
+          <w:rFonts w:cstheme="minorHAnsi"/>
+        </w:rPr>
+        <w:t xml:space="preserve"> </w:t>
+      </w:r>
+      <w:proofErr w:type="spellStart"/>
+      <w:r>
+        <w:rPr>
+          <w:rFonts w:cstheme="minorHAnsi"/>
+        </w:rPr>
+        <w:t>deschide</w:t>
+      </w:r>
+      <w:proofErr w:type="spellEnd"/>
+      <w:r>
+        <w:rPr>
+          <w:rFonts w:cstheme="minorHAnsi"/>
+        </w:rPr>
+        <w:t xml:space="preserve"> un formular </w:t>
+      </w:r>
+      <w:proofErr w:type="spellStart"/>
+      <w:r>
+        <w:rPr>
+          <w:rFonts w:cstheme="minorHAnsi"/>
+        </w:rPr>
+        <w:t>unde</w:t>
+      </w:r>
+      <w:proofErr w:type="spellEnd"/>
+      <w:r>
+        <w:rPr>
+          <w:rFonts w:cstheme="minorHAnsi"/>
+        </w:rPr>
+        <w:t xml:space="preserve"> </w:t>
+      </w:r>
+      <w:proofErr w:type="spellStart"/>
+      <w:r>
+        <w:rPr>
+          <w:rFonts w:cstheme="minorHAnsi"/>
+        </w:rPr>
+        <w:t>va</w:t>
+      </w:r>
+      <w:proofErr w:type="spellEnd"/>
+      <w:r>
+        <w:rPr>
+          <w:rFonts w:cstheme="minorHAnsi"/>
+        </w:rPr>
+        <w:t xml:space="preserve"> fi </w:t>
+      </w:r>
+      <w:proofErr w:type="spellStart"/>
+      <w:r>
+        <w:rPr>
+          <w:rFonts w:cstheme="minorHAnsi"/>
+        </w:rPr>
+        <w:t>posibila</w:t>
+      </w:r>
+      <w:proofErr w:type="spellEnd"/>
+      <w:r>
+        <w:rPr>
+          <w:rFonts w:cstheme="minorHAnsi"/>
+        </w:rPr>
+        <w:t xml:space="preserve"> </w:t>
+      </w:r>
+      <w:proofErr w:type="spellStart"/>
+      <w:r>
+        <w:rPr>
+          <w:rFonts w:cstheme="minorHAnsi"/>
+        </w:rPr>
+        <w:t>editarea</w:t>
+      </w:r>
+      <w:proofErr w:type="spellEnd"/>
+      <w:r>
+        <w:rPr>
+          <w:rFonts w:cstheme="minorHAnsi"/>
+        </w:rPr>
+        <w:t xml:space="preserve"> </w:t>
+      </w:r>
+      <w:proofErr w:type="spellStart"/>
+      <w:r>
+        <w:rPr>
+          <w:rFonts w:cstheme="minorHAnsi"/>
+        </w:rPr>
+        <w:t>a</w:t>
+      </w:r>
+      <w:r>
+        <w:rPr>
+          <w:rFonts w:cstheme="minorHAnsi"/>
+        </w:rPr>
+        <w:t>numitor</w:t>
+      </w:r>
+      <w:proofErr w:type="spellEnd"/>
+      <w:r>
+        <w:rPr>
+          <w:rFonts w:cstheme="minorHAnsi"/>
+        </w:rPr>
+        <w:t xml:space="preserve"> field-</w:t>
+      </w:r>
+      <w:proofErr w:type="spellStart"/>
+      <w:r>
+        <w:rPr>
+          <w:rFonts w:cstheme="minorHAnsi"/>
+        </w:rPr>
+        <w:t>uri</w:t>
+      </w:r>
+      <w:proofErr w:type="spellEnd"/>
+      <w:r>
+        <w:rPr>
+          <w:rFonts w:cstheme="minorHAnsi"/>
+        </w:rPr>
+        <w:t xml:space="preserve"> ale </w:t>
+      </w:r>
+      <w:proofErr w:type="spellStart"/>
+      <w:r>
+        <w:rPr>
+          <w:rFonts w:cstheme="minorHAnsi"/>
+        </w:rPr>
+        <w:t>unui</w:t>
+      </w:r>
+      <w:proofErr w:type="spellEnd"/>
+      <w:r>
+        <w:rPr>
+          <w:rFonts w:cstheme="minorHAnsi"/>
+        </w:rPr>
+        <w:t xml:space="preserve"> task</w:t>
+      </w:r>
     </w:p>
     <w:p>
       <w:pPr>
@@ -558,6 +1414,40 @@
           <w:rFonts w:cstheme="minorHAnsi"/>
         </w:rPr>
       </w:pPr>
+    </w:p>
+    <w:p>
+      <w:pPr>
+        <w:widowControl w:val="0"/>
+        <w:tabs>
+          <w:tab w:val="left" w:pos="284"/>
+        </w:tabs>
+        <w:autoSpaceDE w:val="0"/>
+        <w:autoSpaceDN w:val="0"/>
+        <w:adjustRightInd w:val="0"/>
+        <w:spacing w:after="0" w:line="240" w:lineRule="auto"/>
+        <w:ind w:left="567" w:right="75"/>
+        <w:jc w:val="both"/>
+        <w:rPr>
+          <w:rFonts w:cstheme="minorHAnsi"/>
+        </w:rPr>
+      </w:pPr>
+    </w:p>
+    <w:p>
+      <w:pPr>
+        <w:widowControl w:val="0"/>
+        <w:tabs>
+          <w:tab w:val="left" w:pos="284"/>
+        </w:tabs>
+        <w:autoSpaceDE w:val="0"/>
+        <w:autoSpaceDN w:val="0"/>
+        <w:adjustRightInd w:val="0"/>
+        <w:spacing w:after="0" w:line="240" w:lineRule="auto"/>
+        <w:ind w:left="567" w:right="75"/>
+        <w:jc w:val="both"/>
+        <w:rPr>
+          <w:rFonts w:cstheme="minorHAnsi"/>
+        </w:rPr>
+      </w:pPr>
       <w:r>
         <w:rPr>
           <w:rFonts w:cstheme="minorHAnsi"/>
@@ -585,11 +1475,73 @@
         </w:rPr>
         <w:t xml:space="preserve"> </w:t>
       </w:r>
-      <w:r>
-        <w:rPr>
-          <w:rFonts w:cstheme="minorHAnsi"/>
-        </w:rPr>
-        <w:t>Stergerea unui task.</w:t>
+      <w:proofErr w:type="spellStart"/>
+      <w:r>
+        <w:rPr>
+          <w:rFonts w:cstheme="minorHAnsi"/>
+        </w:rPr>
+        <w:t>Stergerea</w:t>
+      </w:r>
+      <w:proofErr w:type="spellEnd"/>
+      <w:r>
+        <w:rPr>
+          <w:rFonts w:cstheme="minorHAnsi"/>
+        </w:rPr>
+        <w:t xml:space="preserve"> </w:t>
+      </w:r>
+      <w:proofErr w:type="spellStart"/>
+      <w:r>
+        <w:rPr>
+          <w:rFonts w:cstheme="minorHAnsi"/>
+        </w:rPr>
+        <w:t>unui</w:t>
+      </w:r>
+      <w:proofErr w:type="spellEnd"/>
+      <w:r>
+        <w:rPr>
+          <w:rFonts w:cstheme="minorHAnsi"/>
+        </w:rPr>
+        <w:t xml:space="preserve"> task.</w:t>
+      </w:r>
+    </w:p>
+    <w:p>
+      <w:pPr>
+        <w:widowControl w:val="0"/>
+        <w:tabs>
+          <w:tab w:val="left" w:pos="284"/>
+        </w:tabs>
+        <w:autoSpaceDE w:val="0"/>
+        <w:autoSpaceDN w:val="0"/>
+        <w:adjustRightInd w:val="0"/>
+        <w:spacing w:after="0" w:line="240" w:lineRule="auto"/>
+        <w:ind w:left="567" w:right="75"/>
+        <w:jc w:val="both"/>
+        <w:rPr>
+          <w:rFonts w:cstheme="minorHAnsi"/>
+        </w:rPr>
+      </w:pPr>
+    </w:p>
+    <w:p>
+      <w:pPr>
+        <w:widowControl w:val="0"/>
+        <w:tabs>
+          <w:tab w:val="left" w:pos="284"/>
+        </w:tabs>
+        <w:autoSpaceDE w:val="0"/>
+        <w:autoSpaceDN w:val="0"/>
+        <w:adjustRightInd w:val="0"/>
+        <w:spacing w:after="0" w:line="240" w:lineRule="auto"/>
+        <w:ind w:right="75"/>
+        <w:jc w:val="both"/>
+        <w:rPr>
+          <w:rFonts w:cstheme="minorHAnsi"/>
+        </w:rPr>
+      </w:pPr>
+      <w:r>
+        <w:rPr>
+          <w:rFonts w:cstheme="minorHAnsi"/>
+        </w:rPr>
+        <w:br/>
       </w:r>
     </w:p>
     <w:sectPr>
@@ -799,21 +1751,23 @@
       </w:rPr>
       <w:tab/>
     </w:r>
+    <w:proofErr w:type="spellStart"/>
     <w:r>
       <w:rPr>
         <w:rFonts w:cstheme="minorHAnsi"/>
         <w:sz w:val="24"/>
         <w:szCs w:val="24"/>
       </w:rPr>
-      <w:t xml:space="preserve">Informatică </w:t>
+      <w:t>Informatică</w:t>
     </w:r>
+    <w:proofErr w:type="spellEnd"/>
     <w:r>
       <w:rPr>
         <w:rFonts w:cstheme="minorHAnsi"/>
         <w:sz w:val="24"/>
         <w:szCs w:val="24"/>
       </w:rPr>
-      <w:t xml:space="preserve">– </w:t>
+      <w:t xml:space="preserve"> </w:t>
     </w:r>
     <w:r>
       <w:rPr>
@@ -821,7 +1775,25 @@
         <w:sz w:val="24"/>
         <w:szCs w:val="24"/>
       </w:rPr>
-      <w:t>Română, 20</w:t>
+      <w:t xml:space="preserve">– </w:t>
+    </w:r>
+    <w:proofErr w:type="spellStart"/>
+    <w:r>
+      <w:rPr>
+        <w:rFonts w:cstheme="minorHAnsi"/>
+        <w:sz w:val="24"/>
+        <w:szCs w:val="24"/>
+      </w:rPr>
+      <w:t>Română</w:t>
+    </w:r>
+    <w:proofErr w:type="spellEnd"/>
+    <w:r>
+      <w:rPr>
+        <w:rFonts w:cstheme="minorHAnsi"/>
+        <w:sz w:val="24"/>
+        <w:szCs w:val="24"/>
+      </w:rPr>
+      <w:t>, 20</w:t>
     </w:r>
     <w:r>
       <w:rPr>
@@ -946,7 +1918,7 @@
       <w:lvlText w:val="%1)"/>
       <w:lvlJc w:val="left"/>
       <w:pPr>
-        <w:ind w:left="1080" w:hanging="720"/>
+        <w:ind w:left="513" w:hanging="720"/>
       </w:pPr>
       <w:rPr>
         <w:rFonts w:hint="default"/>
@@ -958,7 +1930,7 @@
       <w:lvlText w:val="%2."/>
       <w:lvlJc w:val="left"/>
       <w:pPr>
-        <w:ind w:left="1440" w:hanging="360"/>
+        <w:ind w:left="873" w:hanging="360"/>
       </w:pPr>
     </w:lvl>
     <w:lvl w:ilvl="2" w:tplc="0409001B" w:tentative="1">
@@ -967,7 +1939,7 @@
       <w:lvlText w:val="%3."/>
       <w:lvlJc w:val="right"/>
       <w:pPr>
-        <w:ind w:left="2160" w:hanging="180"/>
+        <w:ind w:left="1593" w:hanging="180"/>
       </w:pPr>
     </w:lvl>
     <w:lvl w:ilvl="3" w:tplc="0409000F" w:tentative="1">
@@ -976,7 +1948,7 @@
       <w:lvlText w:val="%4."/>
       <w:lvlJc w:val="left"/>
       <w:pPr>
-        <w:ind w:left="2880" w:hanging="360"/>
+        <w:ind w:left="2313" w:hanging="360"/>
       </w:pPr>
     </w:lvl>
     <w:lvl w:ilvl="4" w:tplc="04090019" w:tentative="1">
@@ -985,7 +1957,7 @@
       <w:lvlText w:val="%5."/>
       <w:lvlJc w:val="left"/>
       <w:pPr>
-        <w:ind w:left="3600" w:hanging="360"/>
+        <w:ind w:left="3033" w:hanging="360"/>
       </w:pPr>
     </w:lvl>
     <w:lvl w:ilvl="5" w:tplc="0409001B" w:tentative="1">
@@ -994,7 +1966,7 @@
       <w:lvlText w:val="%6."/>
       <w:lvlJc w:val="right"/>
       <w:pPr>
-        <w:ind w:left="4320" w:hanging="180"/>
+        <w:ind w:left="3753" w:hanging="180"/>
       </w:pPr>
     </w:lvl>
     <w:lvl w:ilvl="6" w:tplc="0409000F" w:tentative="1">
@@ -1003,7 +1975,7 @@
       <w:lvlText w:val="%7."/>
       <w:lvlJc w:val="left"/>
       <w:pPr>
-        <w:ind w:left="5040" w:hanging="360"/>
+        <w:ind w:left="4473" w:hanging="360"/>
       </w:pPr>
     </w:lvl>
     <w:lvl w:ilvl="7" w:tplc="04090019" w:tentative="1">
@@ -1012,7 +1984,7 @@
       <w:lvlText w:val="%8."/>
       <w:lvlJc w:val="left"/>
       <w:pPr>
-        <w:ind w:left="5760" w:hanging="360"/>
+        <w:ind w:left="5193" w:hanging="360"/>
       </w:pPr>
     </w:lvl>
     <w:lvl w:ilvl="8" w:tplc="0409001B" w:tentative="1">
@@ -1021,7 +1993,7 @@
       <w:lvlText w:val="%9."/>
       <w:lvlJc w:val="right"/>
       <w:pPr>
-        <w:ind w:left="6480" w:hanging="180"/>
+        <w:ind w:left="5913" w:hanging="180"/>
       </w:pPr>
     </w:lvl>
   </w:abstractNum>
@@ -1985,6 +2957,118 @@
     </w:lvl>
   </w:abstractNum>
   <w:abstractNum w:abstractNumId="10" w15:restartNumberingAfterBreak="0">
+    <w:nsid w:val="3ADD6C1F"/>
+    <w:multiLevelType w:val="hybridMultilevel"/>
+    <w:tmpl w:val="6E70443E"/>
+    <w:lvl w:ilvl="0" w:tplc="DAFA35C0">
+      <w:numFmt w:val="bullet"/>
+      <w:lvlText w:val=""/>
+      <w:lvlJc w:val="left"/>
+      <w:pPr>
+        <w:ind w:left="927" w:hanging="360"/>
+      </w:pPr>
+      <w:rPr>
+        <w:rFonts w:ascii="Wingdings" w:eastAsiaTheme="minorHAnsi" w:hAnsi="Wingdings" w:cstheme="minorHAnsi" w:hint="default"/>
+      </w:rPr>
+    </w:lvl>
+    <w:lvl w:ilvl="1" w:tplc="04090003" w:tentative="1">
+      <w:start w:val="1"/>
+      <w:numFmt w:val="bullet"/>
+      <w:lvlText w:val="o"/>
+      <w:lvlJc w:val="left"/>
+      <w:pPr>
+        <w:ind w:left="1647" w:hanging="360"/>
+      </w:pPr>
+      <w:rPr>
+        <w:rFonts w:ascii="Courier New" w:hAnsi="Courier New" w:cs="Courier New" w:hint="default"/>
+      </w:rPr>
+    </w:lvl>
+    <w:lvl w:ilvl="2" w:tplc="04090005" w:tentative="1">
+      <w:start w:val="1"/>
+      <w:numFmt w:val="bullet"/>
+      <w:lvlText w:val=""/>
+      <w:lvlJc w:val="left"/>
+      <w:pPr>
+        <w:ind w:left="2367" w:hanging="360"/>
+      </w:pPr>
+      <w:rPr>
+        <w:rFonts w:ascii="Wingdings" w:hAnsi="Wingdings" w:hint="default"/>
+      </w:rPr>
+    </w:lvl>
+    <w:lvl w:ilvl="3" w:tplc="04090001" w:tentative="1">
+      <w:start w:val="1"/>
+      <w:numFmt w:val="bullet"/>
+      <w:lvlText w:val=""/>
+      <w:lvlJc w:val="left"/>
+      <w:pPr>
+        <w:ind w:left="3087" w:hanging="360"/>
+      </w:pPr>
+      <w:rPr>
+        <w:rFonts w:ascii="Symbol" w:hAnsi="Symbol" w:hint="default"/>
+      </w:rPr>
+    </w:lvl>
+    <w:lvl w:ilvl="4" w:tplc="04090003" w:tentative="1">
+      <w:start w:val="1"/>
+      <w:numFmt w:val="bullet"/>
+      <w:lvlText w:val="o"/>
+      <w:lvlJc w:val="left"/>
+      <w:pPr>
+        <w:ind w:left="3807" w:hanging="360"/>
+      </w:pPr>
+      <w:rPr>
+        <w:rFonts w:ascii="Courier New" w:hAnsi="Courier New" w:cs="Courier New" w:hint="default"/>
+      </w:rPr>
+    </w:lvl>
+    <w:lvl w:ilvl="5" w:tplc="04090005" w:tentative="1">
+      <w:start w:val="1"/>
+      <w:numFmt w:val="bullet"/>
+      <w:lvlText w:val=""/>
+      <w:lvlJc w:val="left"/>
+      <w:pPr>
+        <w:ind w:left="4527" w:hanging="360"/>
+      </w:pPr>
+      <w:rPr>
+        <w:rFonts w:ascii="Wingdings" w:hAnsi="Wingdings" w:hint="default"/>
+      </w:rPr>
+    </w:lvl>
+    <w:lvl w:ilvl="6" w:tplc="04090001" w:tentative="1">
+      <w:start w:val="1"/>
+      <w:numFmt w:val="bullet"/>
+      <w:lvlText w:val=""/>
+      <w:lvlJc w:val="left"/>
+      <w:pPr>
+        <w:ind w:left="5247" w:hanging="360"/>
+      </w:pPr>
+      <w:rPr>
+        <w:rFonts w:ascii="Symbol" w:hAnsi="Symbol" w:hint="default"/>
+      </w:rPr>
+    </w:lvl>
+    <w:lvl w:ilvl="7" w:tplc="04090003" w:tentative="1">
+      <w:start w:val="1"/>
+      <w:numFmt w:val="bullet"/>
+      <w:lvlText w:val="o"/>
+      <w:lvlJc w:val="left"/>
+      <w:pPr>
+        <w:ind w:left="5967" w:hanging="360"/>
+      </w:pPr>
+      <w:rPr>
+        <w:rFonts w:ascii="Courier New" w:hAnsi="Courier New" w:cs="Courier New" w:hint="default"/>
+      </w:rPr>
+    </w:lvl>
+    <w:lvl w:ilvl="8" w:tplc="04090005" w:tentative="1">
+      <w:start w:val="1"/>
+      <w:numFmt w:val="bullet"/>
+      <w:lvlText w:val=""/>
+      <w:lvlJc w:val="left"/>
+      <w:pPr>
+        <w:ind w:left="6687" w:hanging="360"/>
+      </w:pPr>
+      <w:rPr>
+        <w:rFonts w:ascii="Wingdings" w:hAnsi="Wingdings" w:hint="default"/>
+      </w:rPr>
+    </w:lvl>
+  </w:abstractNum>
+  <w:abstractNum w:abstractNumId="11" w15:restartNumberingAfterBreak="0">
     <w:nsid w:val="3E74265C"/>
     <w:multiLevelType w:val="hybridMultilevel"/>
     <w:tmpl w:val="1A1C0108"/>
@@ -2076,7 +3160,7 @@
       </w:pPr>
     </w:lvl>
   </w:abstractNum>
-  <w:abstractNum w:abstractNumId="11" w15:restartNumberingAfterBreak="0">
+  <w:abstractNum w:abstractNumId="12" w15:restartNumberingAfterBreak="0">
     <w:nsid w:val="3FCD5E94"/>
     <w:multiLevelType w:val="hybridMultilevel"/>
     <w:tmpl w:val="2366448A"/>
@@ -2189,7 +3273,7 @@
       </w:rPr>
     </w:lvl>
   </w:abstractNum>
-  <w:abstractNum w:abstractNumId="12" w15:restartNumberingAfterBreak="0">
+  <w:abstractNum w:abstractNumId="13" w15:restartNumberingAfterBreak="0">
     <w:nsid w:val="43D76333"/>
     <w:multiLevelType w:val="hybridMultilevel"/>
     <w:tmpl w:val="DC5AE3FA"/>
@@ -2311,7 +3395,7 @@
       </w:pPr>
     </w:lvl>
   </w:abstractNum>
-  <w:abstractNum w:abstractNumId="13" w15:restartNumberingAfterBreak="0">
+  <w:abstractNum w:abstractNumId="14" w15:restartNumberingAfterBreak="0">
     <w:nsid w:val="459D5B8F"/>
     <w:multiLevelType w:val="hybridMultilevel"/>
     <w:tmpl w:val="D79E74A4"/>
@@ -2402,7 +3486,7 @@
       </w:pPr>
     </w:lvl>
   </w:abstractNum>
-  <w:abstractNum w:abstractNumId="14" w15:restartNumberingAfterBreak="0">
+  <w:abstractNum w:abstractNumId="15" w15:restartNumberingAfterBreak="0">
     <w:nsid w:val="523B74BF"/>
     <w:multiLevelType w:val="hybridMultilevel"/>
     <w:tmpl w:val="D79E74A4"/>
@@ -2493,7 +3577,7 @@
       </w:pPr>
     </w:lvl>
   </w:abstractNum>
-  <w:abstractNum w:abstractNumId="15" w15:restartNumberingAfterBreak="0">
+  <w:abstractNum w:abstractNumId="16" w15:restartNumberingAfterBreak="0">
     <w:nsid w:val="5A40161F"/>
     <w:multiLevelType w:val="hybridMultilevel"/>
     <w:tmpl w:val="CC72CEEA"/>
@@ -2579,7 +3663,7 @@
       </w:pPr>
     </w:lvl>
   </w:abstractNum>
-  <w:abstractNum w:abstractNumId="16" w15:restartNumberingAfterBreak="0">
+  <w:abstractNum w:abstractNumId="17" w15:restartNumberingAfterBreak="0">
     <w:nsid w:val="66150A3C"/>
     <w:multiLevelType w:val="hybridMultilevel"/>
     <w:tmpl w:val="F5CA02F2"/>
@@ -2668,7 +3752,7 @@
       </w:pPr>
     </w:lvl>
   </w:abstractNum>
-  <w:abstractNum w:abstractNumId="17" w15:restartNumberingAfterBreak="0">
+  <w:abstractNum w:abstractNumId="18" w15:restartNumberingAfterBreak="0">
     <w:nsid w:val="67487FA7"/>
     <w:multiLevelType w:val="hybridMultilevel"/>
     <w:tmpl w:val="D79E74A4"/>
@@ -2759,7 +3843,7 @@
       </w:pPr>
     </w:lvl>
   </w:abstractNum>
-  <w:abstractNum w:abstractNumId="18" w15:restartNumberingAfterBreak="0">
+  <w:abstractNum w:abstractNumId="19" w15:restartNumberingAfterBreak="0">
     <w:nsid w:val="69E42184"/>
     <w:multiLevelType w:val="hybridMultilevel"/>
     <w:tmpl w:val="D79E74A4"/>
@@ -2850,7 +3934,7 @@
       </w:pPr>
     </w:lvl>
   </w:abstractNum>
-  <w:abstractNum w:abstractNumId="19" w15:restartNumberingAfterBreak="0">
+  <w:abstractNum w:abstractNumId="20" w15:restartNumberingAfterBreak="0">
     <w:nsid w:val="79C95E53"/>
     <w:multiLevelType w:val="hybridMultilevel"/>
     <w:tmpl w:val="D79E74A4"/>
@@ -2942,10 +4026,10 @@
     </w:lvl>
   </w:abstractNum>
   <w:num w:numId="1" w16cid:durableId="521942914">
-    <w:abstractNumId w:val="16"/>
+    <w:abstractNumId w:val="17"/>
   </w:num>
   <w:num w:numId="2" w16cid:durableId="731924516">
-    <w:abstractNumId w:val="10"/>
+    <w:abstractNumId w:val="11"/>
   </w:num>
   <w:num w:numId="3" w16cid:durableId="1779716294">
     <w:abstractNumId w:val="0"/>
@@ -2972,34 +4056,37 @@
     <w:abstractNumId w:val="6"/>
   </w:num>
   <w:num w:numId="11" w16cid:durableId="1943879655">
-    <w:abstractNumId w:val="15"/>
+    <w:abstractNumId w:val="16"/>
   </w:num>
   <w:num w:numId="12" w16cid:durableId="827332772">
     <w:abstractNumId w:val="7"/>
   </w:num>
   <w:num w:numId="13" w16cid:durableId="913315758">
-    <w:abstractNumId w:val="17"/>
+    <w:abstractNumId w:val="18"/>
   </w:num>
   <w:num w:numId="14" w16cid:durableId="193344357">
+    <w:abstractNumId w:val="13"/>
+  </w:num>
+  <w:num w:numId="15" w16cid:durableId="831720691">
     <w:abstractNumId w:val="12"/>
   </w:num>
-  <w:num w:numId="15" w16cid:durableId="831720691">
-    <w:abstractNumId w:val="11"/>
-  </w:num>
   <w:num w:numId="16" w16cid:durableId="1300306598">
-    <w:abstractNumId w:val="19"/>
+    <w:abstractNumId w:val="20"/>
   </w:num>
   <w:num w:numId="17" w16cid:durableId="221672663">
     <w:abstractNumId w:val="8"/>
   </w:num>
   <w:num w:numId="18" w16cid:durableId="581062580">
+    <w:abstractNumId w:val="15"/>
+  </w:num>
+  <w:num w:numId="19" w16cid:durableId="954867599">
     <w:abstractNumId w:val="14"/>
   </w:num>
-  <w:num w:numId="19" w16cid:durableId="954867599">
-    <w:abstractNumId w:val="13"/>
+  <w:num w:numId="20" w16cid:durableId="1119907785">
+    <w:abstractNumId w:val="19"/>
   </w:num>
-  <w:num w:numId="20" w16cid:durableId="1119907785">
-    <w:abstractNumId w:val="18"/>
+  <w:num w:numId="21" w16cid:durableId="1424451279">
+    <w:abstractNumId w:val="10"/>
   </w:num>
 </w:numbering>
 </file>

</xml_diff>